<commit_message>
Képek mappa,dokumentumok/excel,Alap PKT változtatások
</commit_message>
<xml_diff>
--- a/HÁLÓZATI INFRASTRUKTÚRA FEJLESZTÉSÉRE VONATKOZÓ SZERZŐDÉS.docx
+++ b/HÁLÓZATI INFRASTRUKTÚRA FEJLESZTÉSÉRE VONATKOZÓ SZERZŐDÉS.docx
@@ -1,6 +1,6 @@
 
 <file path=word/document.xml><?xml version="1.0" encoding="utf-8"?>
-<w:document xmlns:wpc="http://schemas.microsoft.com/office/word/2010/wordprocessingCanvas" xmlns:cx="http://schemas.microsoft.com/office/drawing/2014/chartex" xmlns:cx1="http://schemas.microsoft.com/office/drawing/2015/9/8/chartex" xmlns:cx2="http://schemas.microsoft.com/office/drawing/2015/10/21/chartex" xmlns:cx3="http://schemas.microsoft.com/office/drawing/2016/5/9/chartex" xmlns:cx4="http://schemas.microsoft.com/office/drawing/2016/5/10/chartex" xmlns:cx5="http://schemas.microsoft.com/office/drawing/2016/5/11/chartex" xmlns:cx6="http://schemas.microsoft.com/office/drawing/2016/5/12/chartex" xmlns:cx7="http://schemas.microsoft.com/office/drawing/2016/5/13/chartex" xmlns:cx8="http://schemas.microsoft.com/office/drawing/2016/5/14/chartex" xmlns:mc="http://schemas.openxmlformats.org/markup-compatibility/2006" xmlns:aink="http://schemas.microsoft.com/office/drawing/2016/ink" xmlns:am3d="http://schemas.microsoft.com/office/drawing/2017/model3d" xmlns:o="urn:schemas-microsoft-com:office:office" xmlns:r="http://schemas.openxmlformats.org/officeDocument/2006/relationships" xmlns:m="http://schemas.openxmlformats.org/officeDocument/2006/math" xmlns:v="urn:schemas-microsoft-com:vml" xmlns:wp14="http://schemas.microsoft.com/office/word/2010/wordprocessingDrawing" xmlns:wp="http://schemas.openxmlformats.org/drawingml/2006/wordprocessingDrawing" xmlns:w10="urn:schemas-microsoft-com:office:word" xmlns:w="http://schemas.openxmlformats.org/wordprocessingml/2006/main" xmlns:w14="http://schemas.microsoft.com/office/word/2010/wordml" xmlns:w15="http://schemas.microsoft.com/office/word/2012/wordml" xmlns:w16cid="http://schemas.microsoft.com/office/word/2016/wordml/cid" xmlns:w16se="http://schemas.microsoft.com/office/word/2015/wordml/symex" xmlns:wpg="http://schemas.microsoft.com/office/word/2010/wordprocessingGroup" xmlns:wpi="http://schemas.microsoft.com/office/word/2010/wordprocessingInk" xmlns:wne="http://schemas.microsoft.com/office/word/2006/wordml" xmlns:wps="http://schemas.microsoft.com/office/word/2010/wordprocessingShape" mc:Ignorable="w14 w15 w16se w16cid wp14">
+<w:document xmlns:wpc="http://schemas.microsoft.com/office/word/2010/wordprocessingCanvas" xmlns:cx="http://schemas.microsoft.com/office/drawing/2014/chartex" xmlns:cx1="http://schemas.microsoft.com/office/drawing/2015/9/8/chartex" xmlns:cx2="http://schemas.microsoft.com/office/drawing/2015/10/21/chartex" xmlns:cx3="http://schemas.microsoft.com/office/drawing/2016/5/9/chartex" xmlns:cx4="http://schemas.microsoft.com/office/drawing/2016/5/10/chartex" xmlns:cx5="http://schemas.microsoft.com/office/drawing/2016/5/11/chartex" xmlns:cx6="http://schemas.microsoft.com/office/drawing/2016/5/12/chartex" xmlns:cx7="http://schemas.microsoft.com/office/drawing/2016/5/13/chartex" xmlns:cx8="http://schemas.microsoft.com/office/drawing/2016/5/14/chartex" xmlns:mc="http://schemas.openxmlformats.org/markup-compatibility/2006" xmlns:aink="http://schemas.microsoft.com/office/drawing/2016/ink" xmlns:am3d="http://schemas.microsoft.com/office/drawing/2017/model3d" xmlns:o="urn:schemas-microsoft-com:office:office" xmlns:oel="http://schemas.microsoft.com/office/2019/extlst" xmlns:r="http://schemas.openxmlformats.org/officeDocument/2006/relationships" xmlns:m="http://schemas.openxmlformats.org/officeDocument/2006/math" xmlns:v="urn:schemas-microsoft-com:vml" xmlns:wp14="http://schemas.microsoft.com/office/word/2010/wordprocessingDrawing" xmlns:wp="http://schemas.openxmlformats.org/drawingml/2006/wordprocessingDrawing" xmlns:w10="urn:schemas-microsoft-com:office:word" xmlns:w="http://schemas.openxmlformats.org/wordprocessingml/2006/main" xmlns:w14="http://schemas.microsoft.com/office/word/2010/wordml" xmlns:w15="http://schemas.microsoft.com/office/word/2012/wordml" xmlns:w16cex="http://schemas.microsoft.com/office/word/2018/wordml/cex" xmlns:w16cid="http://schemas.microsoft.com/office/word/2016/wordml/cid" xmlns:w16="http://schemas.microsoft.com/office/word/2018/wordml" xmlns:w16du="http://schemas.microsoft.com/office/word/2023/wordml/word16du" xmlns:w16sdtdh="http://schemas.microsoft.com/office/word/2020/wordml/sdtdatahash" xmlns:w16sdtfl="http://schemas.microsoft.com/office/word/2024/wordml/sdtformatlock" xmlns:w16se="http://schemas.microsoft.com/office/word/2015/wordml/symex" xmlns:wpg="http://schemas.microsoft.com/office/word/2010/wordprocessingGroup" xmlns:wpi="http://schemas.microsoft.com/office/word/2010/wordprocessingInk" xmlns:wne="http://schemas.microsoft.com/office/word/2006/wordml" xmlns:wps="http://schemas.microsoft.com/office/word/2010/wordprocessingShape" mc:Ignorable="w14 w15 w16se w16cid w16 w16cex w16sdtdh w16sdtfl w16du wp14">
   <w:body>
     <w:p>
       <w:r>
@@ -10,81 +10,23 @@
     <w:p/>
     <w:p>
       <w:r>
-        <w:t xml:space="preserve">**A szerződés </w:t>
-      </w:r>
-      <w:proofErr w:type="gramStart"/>
-      <w:r>
-        <w:t>aláírói:*</w:t>
-      </w:r>
-      <w:proofErr w:type="gramEnd"/>
-      <w:r>
-        <w:t xml:space="preserve">*  </w:t>
-      </w:r>
-    </w:p>
-    <w:p>
-      <w:r>
-        <w:t>1. **</w:t>
-      </w:r>
-      <w:proofErr w:type="gramStart"/>
-      <w:r>
-        <w:t>Megrendelő:*</w:t>
-      </w:r>
-      <w:proofErr w:type="gramEnd"/>
-      <w:r>
-        <w:t xml:space="preserve">* </w:t>
-      </w:r>
-      <w:r>
-        <w:t xml:space="preserve">KKK </w:t>
-      </w:r>
-      <w:r>
-        <w:t xml:space="preserve">továbbiakban: „Megrendelő”.  </w:t>
-      </w:r>
-    </w:p>
-    <w:p>
-      <w:r>
-        <w:t>2. **</w:t>
-      </w:r>
-      <w:proofErr w:type="gramStart"/>
-      <w:r>
-        <w:t>Vállalkozó:*</w:t>
-      </w:r>
-      <w:proofErr w:type="gramEnd"/>
-      <w:r>
-        <w:t>*</w:t>
-      </w:r>
-      <w:r>
-        <w:t xml:space="preserve"> </w:t>
-      </w:r>
-      <w:proofErr w:type="spellStart"/>
-      <w:r>
-        <w:t>SpaceLVG</w:t>
-      </w:r>
-      <w:proofErr w:type="spellEnd"/>
-      <w:r>
-        <w:t xml:space="preserve"> </w:t>
-      </w:r>
-      <w:r>
-        <w:t xml:space="preserve"> „Vállalk</w:t>
-      </w:r>
-      <w:r>
-        <w:t>oz</w:t>
-      </w:r>
-      <w:r>
-        <w:t xml:space="preserve">ó”.  </w:t>
-      </w:r>
-    </w:p>
-    <w:p/>
-    <w:p>
-      <w:r>
-        <w:t xml:space="preserve">**A szerződés </w:t>
-      </w:r>
-      <w:proofErr w:type="gramStart"/>
-      <w:r>
-        <w:t>tárgya:*</w:t>
-      </w:r>
-      <w:proofErr w:type="gramEnd"/>
-      <w:r>
-        <w:t xml:space="preserve">*  </w:t>
+        <w:t xml:space="preserve">**A szerződés aláírói:**  </w:t>
+      </w:r>
+    </w:p>
+    <w:p>
+      <w:r>
+        <w:t xml:space="preserve">1. **Megrendelő:** KKK továbbiakban: „Megrendelő”.  </w:t>
+      </w:r>
+    </w:p>
+    <w:p>
+      <w:r>
+        <w:t xml:space="preserve">2. **Vállalkozó:** SpaceLVG  „Vállalkozó”.  </w:t>
+      </w:r>
+    </w:p>
+    <w:p/>
+    <w:p>
+      <w:r>
+        <w:t xml:space="preserve">**A szerződés tárgya:**  </w:t>
       </w:r>
     </w:p>
     <w:p>
@@ -95,15 +37,7 @@
     <w:p/>
     <w:p>
       <w:r>
-        <w:t xml:space="preserve">**1. A feladat részletes </w:t>
-      </w:r>
-      <w:proofErr w:type="gramStart"/>
-      <w:r>
-        <w:t>leírása:*</w:t>
-      </w:r>
-      <w:proofErr w:type="gramEnd"/>
-      <w:r>
-        <w:t xml:space="preserve">*  </w:t>
+        <w:t xml:space="preserve">**1. A feladat részletes leírása:**  </w:t>
       </w:r>
     </w:p>
     <w:p>
@@ -113,68 +47,28 @@
     </w:p>
     <w:p>
       <w:r>
-        <w:t xml:space="preserve">   - **Logikai topológia </w:t>
-      </w:r>
-      <w:proofErr w:type="gramStart"/>
-      <w:r>
-        <w:t>kialakítása:*</w:t>
-      </w:r>
-      <w:proofErr w:type="gramEnd"/>
-      <w:r>
-        <w:t xml:space="preserve">* A hálózat logikai szerkezetének tervezése, beleértve az eszközök közötti kapcsolatokat, IP-címek kiosztását, alhálózatok kialakítását és útválasztási terveket.  </w:t>
-      </w:r>
-    </w:p>
-    <w:p>
-      <w:r>
-        <w:t xml:space="preserve">   - **Fizikai topológia </w:t>
-      </w:r>
-      <w:proofErr w:type="gramStart"/>
-      <w:r>
-        <w:t>kialakítása:*</w:t>
-      </w:r>
-      <w:proofErr w:type="gramEnd"/>
-      <w:r>
-        <w:t xml:space="preserve">* A hálózat fizikai elrendezésének tervezése, beleértve az eszközök elhelyezését, kábelezési tervet és kapcsolati pontok meghatározását.  </w:t>
-      </w:r>
-    </w:p>
-    <w:p>
-      <w:r>
-        <w:t xml:space="preserve">   - **Dokumentáció </w:t>
-      </w:r>
-      <w:proofErr w:type="gramStart"/>
-      <w:r>
-        <w:t>készítése:*</w:t>
-      </w:r>
-      <w:proofErr w:type="gramEnd"/>
-      <w:r>
-        <w:t xml:space="preserve">* A hálózati infrastruktúra részletes dokumentációjának elkészítése, amely tartalmazza a tervezési döntéseket, konfigurációs részleteket és működési útmutatót.  </w:t>
-      </w:r>
-    </w:p>
-    <w:p>
-      <w:r>
-        <w:t xml:space="preserve">   - **Tervrajzok </w:t>
-      </w:r>
-      <w:proofErr w:type="gramStart"/>
-      <w:r>
-        <w:t>elkészítése:*</w:t>
-      </w:r>
-      <w:proofErr w:type="gramEnd"/>
-      <w:r>
-        <w:t xml:space="preserve">* A hálózat fizikai és logikai elrendezését bemutató tervrajzok készítése, amelyek részletesen ábrázolják a hálózat szerkezetét.  </w:t>
-      </w:r>
-    </w:p>
-    <w:p/>
-    <w:p>
-      <w:r>
-        <w:t xml:space="preserve">**2. </w:t>
-      </w:r>
-      <w:proofErr w:type="gramStart"/>
-      <w:r>
-        <w:t>Határidők:*</w:t>
-      </w:r>
-      <w:proofErr w:type="gramEnd"/>
-      <w:r>
-        <w:t xml:space="preserve">*  </w:t>
+        <w:t xml:space="preserve">   - **Logikai topológia kialakítása:** A hálózat logikai szerkezetének tervezése, beleértve az eszközök közötti kapcsolatokat, IP-címek kiosztását, alhálózatok kialakítását és útválasztási terveket.  </w:t>
+      </w:r>
+    </w:p>
+    <w:p>
+      <w:r>
+        <w:t xml:space="preserve">   - **Fizikai topológia kialakítása:** A hálózat fizikai elrendezésének tervezése, beleértve az eszközök elhelyezését, kábelezési tervet és kapcsolati pontok meghatározását.  </w:t>
+      </w:r>
+    </w:p>
+    <w:p>
+      <w:r>
+        <w:t xml:space="preserve">   - **Dokumentáció készítése:** A hálózati infrastruktúra részletes dokumentációjának elkészítése, amely tartalmazza a tervezési döntéseket, konfigurációs részleteket és működési útmutatót.  </w:t>
+      </w:r>
+    </w:p>
+    <w:p>
+      <w:r>
+        <w:t xml:space="preserve">   - **Tervrajzok elkészítése:** A hálózat fizikai és logikai elrendezését bemutató tervrajzok készítése, amelyek részletesen ábrázolják a hálózat szerkezetét.  </w:t>
+      </w:r>
+    </w:p>
+    <w:p/>
+    <w:p>
+      <w:r>
+        <w:t xml:space="preserve">**2. Határidők:**  </w:t>
       </w:r>
     </w:p>
     <w:p>
@@ -185,15 +79,7 @@
     <w:p/>
     <w:p>
       <w:r>
-        <w:t xml:space="preserve">**3. A Vállalkozó </w:t>
-      </w:r>
-      <w:proofErr w:type="gramStart"/>
-      <w:r>
-        <w:t>kötelezettségei:*</w:t>
-      </w:r>
-      <w:proofErr w:type="gramEnd"/>
-      <w:r>
-        <w:t xml:space="preserve">*  </w:t>
+        <w:t xml:space="preserve">**3. A Vállalkozó kötelezettségei:**  </w:t>
       </w:r>
     </w:p>
     <w:p>
@@ -214,15 +100,7 @@
     <w:p/>
     <w:p>
       <w:r>
-        <w:t xml:space="preserve">**4. A Megrendelő </w:t>
-      </w:r>
-      <w:proofErr w:type="gramStart"/>
-      <w:r>
-        <w:t>kötelezettségei:*</w:t>
-      </w:r>
-      <w:proofErr w:type="gramEnd"/>
-      <w:r>
-        <w:t xml:space="preserve">*  </w:t>
+        <w:t xml:space="preserve">**4. A Megrendelő kötelezettségei:**  </w:t>
       </w:r>
     </w:p>
     <w:p>
@@ -238,34 +116,12 @@
     </w:p>
     <w:p>
       <w:r>
-        <w:t>**</w:t>
-      </w:r>
-      <w:r>
-        <w:t>5</w:t>
-      </w:r>
-      <w:r>
-        <w:t xml:space="preserve">. Jogi </w:t>
-      </w:r>
-      <w:proofErr w:type="gramStart"/>
-      <w:r>
-        <w:t>rendelkezések:*</w:t>
-      </w:r>
-      <w:proofErr w:type="gramEnd"/>
-      <w:r>
-        <w:t xml:space="preserve">*  </w:t>
-      </w:r>
-    </w:p>
-    <w:p>
-      <w:r>
-        <w:t xml:space="preserve">   - A szerződésben nem szabályozott kérdésekben a magyar jogi szabályozások az </w:t>
-      </w:r>
-      <w:proofErr w:type="spellStart"/>
-      <w:r>
-        <w:t>irányadóak</w:t>
-      </w:r>
-      <w:proofErr w:type="spellEnd"/>
-      <w:r>
-        <w:t xml:space="preserve">.  </w:t>
+        <w:t xml:space="preserve">**5. Jogi rendelkezések:**  </w:t>
+      </w:r>
+    </w:p>
+    <w:p>
+      <w:r>
+        <w:t xml:space="preserve">   - A szerződésben nem szabályozott kérdésekben a magyar jogi szabályozások az irányadóak.  </w:t>
       </w:r>
     </w:p>
     <w:p>
@@ -276,21 +132,7 @@
     <w:p/>
     <w:p>
       <w:r>
-        <w:t>**</w:t>
-      </w:r>
-      <w:r>
-        <w:t>6</w:t>
-      </w:r>
-      <w:r>
-        <w:t xml:space="preserve">. Szerződés módosítása és </w:t>
-      </w:r>
-      <w:proofErr w:type="gramStart"/>
-      <w:r>
-        <w:t>felmondása:*</w:t>
-      </w:r>
-      <w:proofErr w:type="gramEnd"/>
-      <w:r>
-        <w:t xml:space="preserve">*  </w:t>
+        <w:t xml:space="preserve">**6. Szerződés módosítása és felmondása:**  </w:t>
       </w:r>
     </w:p>
     <w:p>
@@ -306,21 +148,7 @@
     <w:p/>
     <w:p>
       <w:r>
-        <w:t>**</w:t>
-      </w:r>
-      <w:r>
-        <w:t>7</w:t>
-      </w:r>
-      <w:r>
-        <w:t xml:space="preserve">. </w:t>
-      </w:r>
-      <w:proofErr w:type="gramStart"/>
-      <w:r>
-        <w:t>Aláírások:*</w:t>
-      </w:r>
-      <w:proofErr w:type="gramEnd"/>
-      <w:r>
-        <w:t xml:space="preserve">*  </w:t>
+        <w:t xml:space="preserve">**7. Aláírások:**  </w:t>
       </w:r>
     </w:p>
     <w:p>
@@ -331,64 +159,28 @@
     <w:p/>
     <w:p>
       <w:r>
-        <w:t>**</w:t>
-      </w:r>
-      <w:proofErr w:type="gramStart"/>
-      <w:r>
-        <w:t>Megrendelő:*</w:t>
-      </w:r>
-      <w:proofErr w:type="gramEnd"/>
-      <w:r>
-        <w:t xml:space="preserve">*  </w:t>
-      </w:r>
-    </w:p>
-    <w:p>
-      <w:r>
-        <w:t>Név: _______</w:t>
-      </w:r>
-      <w:r>
-        <w:t>KKK</w:t>
-      </w:r>
-      <w:bookmarkStart w:id="0" w:name="_GoBack"/>
-      <w:bookmarkEnd w:id="0"/>
-      <w:r>
-        <w:t xml:space="preserve">_______  </w:t>
-      </w:r>
-    </w:p>
-    <w:p>
-      <w:r>
-        <w:t>Aláírás: ________</w:t>
-      </w:r>
-      <w:r>
-        <w:t>KKK</w:t>
-      </w:r>
-      <w:r>
-        <w:t xml:space="preserve">________  </w:t>
-      </w:r>
-    </w:p>
-    <w:p>
-      <w:r>
-        <w:t>Dátum: _____</w:t>
-      </w:r>
-      <w:r>
-        <w:t>2025.02.04</w:t>
-      </w:r>
-      <w:r>
-        <w:t xml:space="preserve">_______  </w:t>
-      </w:r>
-    </w:p>
-    <w:p/>
-    <w:p>
-      <w:r>
-        <w:t>**</w:t>
-      </w:r>
-      <w:proofErr w:type="gramStart"/>
-      <w:r>
-        <w:t>Vállalkozó:*</w:t>
-      </w:r>
-      <w:proofErr w:type="gramEnd"/>
-      <w:r>
-        <w:t xml:space="preserve">*  </w:t>
+        <w:t xml:space="preserve">**Megrendelő:**  </w:t>
+      </w:r>
+    </w:p>
+    <w:p>
+      <w:r>
+        <w:t xml:space="preserve">Név: ______________  </w:t>
+      </w:r>
+    </w:p>
+    <w:p>
+      <w:r>
+        <w:t xml:space="preserve">Aláírás: _______________  </w:t>
+      </w:r>
+    </w:p>
+    <w:p>
+      <w:r>
+        <w:t xml:space="preserve">Dátum: ____________  </w:t>
+      </w:r>
+    </w:p>
+    <w:p/>
+    <w:p>
+      <w:r>
+        <w:t xml:space="preserve">**Vállalkozó:**  </w:t>
       </w:r>
     </w:p>
     <w:p>
@@ -398,35 +190,19 @@
       <w:r>
         <w:t xml:space="preserve"> </w:t>
       </w:r>
-      <w:proofErr w:type="spellStart"/>
-      <w:r>
-        <w:t>SpaceLVG</w:t>
-      </w:r>
-      <w:proofErr w:type="spellEnd"/>
+      <w:r>
+        <w:t xml:space="preserve">SpaceLVG _________  </w:t>
+      </w:r>
+    </w:p>
+    <w:p>
+      <w:r>
+        <w:t>Aláírás: ______</w:t>
+      </w:r>
       <w:r>
         <w:t xml:space="preserve"> </w:t>
       </w:r>
       <w:r>
-        <w:t xml:space="preserve">_________  </w:t>
-      </w:r>
-    </w:p>
-    <w:p>
-      <w:r>
-        <w:t>Aláírás: ______</w:t>
-      </w:r>
-      <w:r>
-        <w:t xml:space="preserve"> </w:t>
-      </w:r>
-      <w:proofErr w:type="spellStart"/>
-      <w:r>
-        <w:t>SpaceLVG</w:t>
-      </w:r>
-      <w:proofErr w:type="spellEnd"/>
-      <w:r>
-        <w:t xml:space="preserve"> </w:t>
-      </w:r>
-      <w:r>
-        <w:t xml:space="preserve">________  </w:t>
+        <w:t xml:space="preserve">SpaceLVG ________  </w:t>
       </w:r>
     </w:p>
     <w:p>
@@ -446,7 +222,7 @@
 </file>
 
 <file path=word/styles.xml><?xml version="1.0" encoding="utf-8"?>
-<w:styles xmlns:mc="http://schemas.openxmlformats.org/markup-compatibility/2006" xmlns:r="http://schemas.openxmlformats.org/officeDocument/2006/relationships" xmlns:w="http://schemas.openxmlformats.org/wordprocessingml/2006/main" xmlns:w14="http://schemas.microsoft.com/office/word/2010/wordml" xmlns:w15="http://schemas.microsoft.com/office/word/2012/wordml" xmlns:w16cid="http://schemas.microsoft.com/office/word/2016/wordml/cid" xmlns:w16se="http://schemas.microsoft.com/office/word/2015/wordml/symex" mc:Ignorable="w14 w15 w16se w16cid">
+<w:styles xmlns:mc="http://schemas.openxmlformats.org/markup-compatibility/2006" xmlns:r="http://schemas.openxmlformats.org/officeDocument/2006/relationships" xmlns:w="http://schemas.openxmlformats.org/wordprocessingml/2006/main" xmlns:w14="http://schemas.microsoft.com/office/word/2010/wordml" xmlns:w15="http://schemas.microsoft.com/office/word/2012/wordml" xmlns:w16cex="http://schemas.microsoft.com/office/word/2018/wordml/cex" xmlns:w16cid="http://schemas.microsoft.com/office/word/2016/wordml/cid" xmlns:w16="http://schemas.microsoft.com/office/word/2018/wordml" xmlns:w16du="http://schemas.microsoft.com/office/word/2023/wordml/word16du" xmlns:w16sdtdh="http://schemas.microsoft.com/office/word/2020/wordml/sdtdatahash" xmlns:w16sdtfl="http://schemas.microsoft.com/office/word/2024/wordml/sdtformatlock" xmlns:w16se="http://schemas.microsoft.com/office/word/2015/wordml/symex" mc:Ignorable="w14 w15 w16se w16cid w16 w16cex w16sdtdh w16sdtfl w16du">
   <w:docDefaults>
     <w:rPrDefault>
       <w:rPr>
@@ -462,7 +238,7 @@
       </w:pPr>
     </w:pPrDefault>
   </w:docDefaults>
-  <w:latentStyles w:defLockedState="0" w:defUIPriority="99" w:defSemiHidden="0" w:defUnhideWhenUsed="0" w:defQFormat="0" w:count="375">
+  <w:latentStyles w:defLockedState="0" w:defUIPriority="99" w:defSemiHidden="0" w:defUnhideWhenUsed="0" w:defQFormat="0" w:count="376">
     <w:lsdException w:name="Normal" w:uiPriority="0" w:qFormat="1"/>
     <w:lsdException w:name="heading 1" w:uiPriority="9" w:qFormat="1"/>
     <w:lsdException w:name="heading 2" w:semiHidden="1" w:uiPriority="9" w:unhideWhenUsed="1" w:qFormat="1"/>
@@ -838,18 +614,19 @@
     <w:lsdException w:name="Smart Hyperlink" w:semiHidden="1" w:unhideWhenUsed="1"/>
     <w:lsdException w:name="Hashtag" w:semiHidden="1" w:unhideWhenUsed="1"/>
     <w:lsdException w:name="Unresolved Mention" w:semiHidden="1" w:unhideWhenUsed="1"/>
+    <w:lsdException w:name="Smart Link" w:semiHidden="1" w:unhideWhenUsed="1"/>
   </w:latentStyles>
-  <w:style w:type="paragraph" w:default="1" w:styleId="Norml">
+  <w:style w:type="paragraph" w:default="1" w:styleId="Normal">
     <w:name w:val="Normal"/>
     <w:qFormat/>
   </w:style>
-  <w:style w:type="character" w:default="1" w:styleId="Bekezdsalapbettpusa">
+  <w:style w:type="character" w:default="1" w:styleId="DefaultParagraphFont">
     <w:name w:val="Default Paragraph Font"/>
     <w:uiPriority w:val="1"/>
     <w:semiHidden/>
     <w:unhideWhenUsed/>
   </w:style>
-  <w:style w:type="table" w:default="1" w:styleId="Normltblzat">
+  <w:style w:type="table" w:default="1" w:styleId="TableNormal">
     <w:name w:val="Normal Table"/>
     <w:uiPriority w:val="99"/>
     <w:semiHidden/>
@@ -864,7 +641,7 @@
       </w:tblCellMar>
     </w:tblPr>
   </w:style>
-  <w:style w:type="numbering" w:default="1" w:styleId="Nemlista">
+  <w:style w:type="numbering" w:default="1" w:styleId="NoList">
     <w:name w:val="No List"/>
     <w:uiPriority w:val="99"/>
     <w:semiHidden/>

</xml_diff>